<commit_message>
Ajouts des fichiers Destination de vacances.docx & Liste de naissance.docx
</commit_message>
<xml_diff>
--- a/Destination de vacance.docx
+++ b/Destination de vacance.docx
@@ -68,21 +68,6 @@
           <w:szCs w:val="24"/>
         </w:rPr>
         <w:tab/>
-      </w:r>
-      <w:r>
-        <w:rPr>
-          <w:sz w:val="24"/>
-          <w:szCs w:val="24"/>
-        </w:rPr>
-        <w:tab/>
-        <w:t>FAIT</w:t>
-      </w:r>
-      <w:r>
-        <w:rPr>
-          <w:sz w:val="24"/>
-          <w:szCs w:val="24"/>
-        </w:rPr>
-        <w:t xml:space="preserve"> le 20/01/2017 ( week end)</w:t>
       </w:r>
     </w:p>
     <w:p>
@@ -117,97 +102,9 @@
           <w:szCs w:val="24"/>
         </w:rPr>
         <w:tab/>
-        <w:t>FAIT</w:t>
-      </w:r>
-      <w:r>
-        <w:rPr>
-          <w:sz w:val="24"/>
-          <w:szCs w:val="24"/>
-        </w:rPr>
-        <w:t xml:space="preserve"> le 20/02/2017 ( 1 Semaines )</w:t>
-      </w:r>
-    </w:p>
-    <w:p>
-      <w:pPr>
-        <w:pStyle w:val="Paragraphedeliste"/>
-        <w:numPr>
-          <w:ilvl w:val="0"/>
-          <w:numId w:val="3"/>
-        </w:numPr>
-        <w:rPr>
-          <w:sz w:val="24"/>
-          <w:szCs w:val="24"/>
-        </w:rPr>
-      </w:pPr>
-      <w:r>
-        <w:rPr>
-          <w:sz w:val="24"/>
-          <w:szCs w:val="24"/>
-        </w:rPr>
-        <w:t>Angleterre</w:t>
-      </w:r>
-      <w:r>
-        <w:rPr>
-          <w:sz w:val="24"/>
-          <w:szCs w:val="24"/>
-        </w:rPr>
-        <w:tab/>
-      </w:r>
-      <w:r>
-        <w:rPr>
-          <w:sz w:val="24"/>
-          <w:szCs w:val="24"/>
-        </w:rPr>
-        <w:tab/>
-        <w:t>Réservé le 14/04/2017 ( Week end )</w:t>
-      </w:r>
-    </w:p>
-    <w:p>
-      <w:pPr>
-        <w:pStyle w:val="Paragraphedeliste"/>
-        <w:numPr>
-          <w:ilvl w:val="0"/>
-          <w:numId w:val="3"/>
-        </w:numPr>
-        <w:rPr>
-          <w:sz w:val="24"/>
-          <w:szCs w:val="24"/>
-        </w:rPr>
-      </w:pPr>
-      <w:r>
-        <w:rPr>
-          <w:sz w:val="24"/>
-          <w:szCs w:val="24"/>
-        </w:rPr>
-        <w:t>Italie</w:t>
-      </w:r>
-      <w:r>
-        <w:rPr>
-          <w:sz w:val="24"/>
-          <w:szCs w:val="24"/>
-        </w:rPr>
-        <w:tab/>
-      </w:r>
-      <w:r>
-        <w:rPr>
-          <w:sz w:val="24"/>
-          <w:szCs w:val="24"/>
-        </w:rPr>
-        <w:tab/>
-        <w:t>A faire</w:t>
       </w:r>
       <w:bookmarkStart w:id="0" w:name="_GoBack"/>
       <w:bookmarkEnd w:id="0"/>
-    </w:p>
-    <w:p>
-      <w:pPr>
-        <w:pStyle w:val="Paragraphedeliste"/>
-        <w:ind w:left="1065"/>
-        <w:rPr>
-          <w:sz w:val="24"/>
-          <w:szCs w:val="24"/>
-        </w:rPr>
-      </w:pPr>
     </w:p>
     <w:sectPr>
       <w:pgSz w:w="11906" w:h="16838"/>

</xml_diff>

<commit_message>
Validation des destinations visitées dans Destination de vacance.docx
</commit_message>
<xml_diff>
--- a/Destination de vacance.docx
+++ b/Destination de vacance.docx
@@ -69,6 +69,36 @@
         </w:rPr>
         <w:tab/>
       </w:r>
+      <w:r>
+        <w:rPr>
+          <w:sz w:val="24"/>
+          <w:szCs w:val="24"/>
+        </w:rPr>
+        <w:tab/>
+        <w:t xml:space="preserve">17/01/2017   </w:t>
+      </w:r>
+      <w:r>
+        <w:rPr>
+          <w:sz w:val="24"/>
+          <w:szCs w:val="24"/>
+        </w:rPr>
+        <w:tab/>
+      </w:r>
+      <w:r>
+        <w:rPr>
+          <w:sz w:val="24"/>
+          <w:szCs w:val="24"/>
+        </w:rPr>
+        <w:tab/>
+      </w:r>
+      <w:r>
+        <w:rPr>
+          <w:sz w:val="24"/>
+          <w:szCs w:val="24"/>
+        </w:rPr>
+        <w:tab/>
+        <w:t>FAIT</w:t>
+      </w:r>
     </w:p>
     <w:p>
       <w:pPr>
@@ -102,6 +132,35 @@
           <w:szCs w:val="24"/>
         </w:rPr>
         <w:tab/>
+      </w:r>
+      <w:r>
+        <w:rPr>
+          <w:sz w:val="24"/>
+          <w:szCs w:val="24"/>
+        </w:rPr>
+        <w:t>20/02/2017</w:t>
+      </w:r>
+      <w:r>
+        <w:rPr>
+          <w:sz w:val="24"/>
+          <w:szCs w:val="24"/>
+        </w:rPr>
+        <w:tab/>
+      </w:r>
+      <w:r>
+        <w:rPr>
+          <w:sz w:val="24"/>
+          <w:szCs w:val="24"/>
+        </w:rPr>
+        <w:tab/>
+      </w:r>
+      <w:r>
+        <w:rPr>
+          <w:sz w:val="24"/>
+          <w:szCs w:val="24"/>
+        </w:rPr>
+        <w:tab/>
+        <w:t>FAIT</w:t>
       </w:r>
       <w:bookmarkStart w:id="0" w:name="_GoBack"/>
       <w:bookmarkEnd w:id="0"/>

</xml_diff>

<commit_message>
Ajouts de nouvelles destinations dans Destination de vacance.docx
</commit_message>
<xml_diff>
--- a/Destination de vacance.docx
+++ b/Destination de vacance.docx
@@ -161,6 +161,126 @@
         </w:rPr>
         <w:tab/>
         <w:t>FAIT</w:t>
+      </w:r>
+    </w:p>
+    <w:p>
+      <w:pPr>
+        <w:pStyle w:val="Paragraphedeliste"/>
+        <w:numPr>
+          <w:ilvl w:val="0"/>
+          <w:numId w:val="3"/>
+        </w:numPr>
+        <w:rPr>
+          <w:sz w:val="24"/>
+          <w:szCs w:val="24"/>
+        </w:rPr>
+      </w:pPr>
+      <w:r>
+        <w:rPr>
+          <w:sz w:val="24"/>
+          <w:szCs w:val="24"/>
+        </w:rPr>
+        <w:t>Angleterre</w:t>
+      </w:r>
+      <w:r>
+        <w:rPr>
+          <w:sz w:val="24"/>
+          <w:szCs w:val="24"/>
+        </w:rPr>
+        <w:tab/>
+      </w:r>
+      <w:r>
+        <w:rPr>
+          <w:sz w:val="24"/>
+          <w:szCs w:val="24"/>
+        </w:rPr>
+        <w:tab/>
+        <w:t>21/04/2017</w:t>
+      </w:r>
+      <w:r>
+        <w:rPr>
+          <w:sz w:val="24"/>
+          <w:szCs w:val="24"/>
+        </w:rPr>
+        <w:tab/>
+      </w:r>
+      <w:r>
+        <w:rPr>
+          <w:sz w:val="24"/>
+          <w:szCs w:val="24"/>
+        </w:rPr>
+        <w:tab/>
+      </w:r>
+      <w:r>
+        <w:rPr>
+          <w:sz w:val="24"/>
+          <w:szCs w:val="24"/>
+        </w:rPr>
+        <w:tab/>
+        <w:t>A FAIRE</w:t>
+      </w:r>
+    </w:p>
+    <w:p>
+      <w:pPr>
+        <w:pStyle w:val="Paragraphedeliste"/>
+        <w:numPr>
+          <w:ilvl w:val="0"/>
+          <w:numId w:val="3"/>
+        </w:numPr>
+        <w:rPr>
+          <w:sz w:val="24"/>
+          <w:szCs w:val="24"/>
+        </w:rPr>
+      </w:pPr>
+      <w:r>
+        <w:rPr>
+          <w:sz w:val="24"/>
+          <w:szCs w:val="24"/>
+        </w:rPr>
+        <w:t>Italie</w:t>
+      </w:r>
+      <w:r>
+        <w:rPr>
+          <w:sz w:val="24"/>
+          <w:szCs w:val="24"/>
+        </w:rPr>
+        <w:tab/>
+      </w:r>
+      <w:r>
+        <w:rPr>
+          <w:sz w:val="24"/>
+          <w:szCs w:val="24"/>
+        </w:rPr>
+        <w:tab/>
+      </w:r>
+      <w:r>
+        <w:rPr>
+          <w:sz w:val="24"/>
+          <w:szCs w:val="24"/>
+        </w:rPr>
+        <w:tab/>
+      </w:r>
+      <w:r>
+        <w:rPr>
+          <w:sz w:val="24"/>
+          <w:szCs w:val="24"/>
+        </w:rPr>
+        <w:tab/>
+      </w:r>
+      <w:r>
+        <w:rPr>
+          <w:sz w:val="24"/>
+          <w:szCs w:val="24"/>
+        </w:rPr>
+        <w:tab/>
+      </w:r>
+      <w:r>
+        <w:rPr>
+          <w:sz w:val="24"/>
+          <w:szCs w:val="24"/>
+        </w:rPr>
+        <w:tab/>
+        <w:t>A PROGRAMMER</w:t>
       </w:r>
       <w:bookmarkStart w:id="0" w:name="_GoBack"/>
       <w:bookmarkEnd w:id="0"/>

</xml_diff>